<commit_message>
add json&ini parser tools
</commit_message>
<xml_diff>
--- a/doc/simtalk.docx
+++ b/doc/simtalk.docx
@@ -37,12 +37,16 @@
         <w:bidi w:val="0"/>
         <w:rPr>
           <w:rFonts w:hint="eastAsia"/>
-          <w:lang w:val="en-US" w:eastAsia="zh-CN"/>
-        </w:rPr>
-      </w:pPr>
-      <w:r>
-        <w:rPr>
-          <w:rFonts w:hint="eastAsia"/>
+          <w:sz w:val="32"/>
+          <w:szCs w:val="32"/>
+          <w:lang w:val="en-US" w:eastAsia="zh-CN"/>
+        </w:rPr>
+      </w:pPr>
+      <w:r>
+        <w:rPr>
+          <w:rFonts w:hint="eastAsia"/>
+          <w:sz w:val="32"/>
+          <w:szCs w:val="32"/>
           <w:lang w:val="en-US" w:eastAsia="zh-CN"/>
         </w:rPr>
         <w:t>系统需求</w:t>
@@ -204,6 +208,44 @@
     </w:p>
     <w:p>
       <w:pPr>
+        <w:numPr>
+          <w:ilvl w:val="0"/>
+          <w:numId w:val="3"/>
+        </w:numPr>
+        <w:rPr>
+          <w:rFonts w:hint="default"/>
+          <w:lang w:val="en-US" w:eastAsia="zh-CN"/>
+        </w:rPr>
+      </w:pPr>
+      <w:r>
+        <w:rPr>
+          <w:rFonts w:hint="eastAsia"/>
+          <w:lang w:val="en-US" w:eastAsia="zh-CN"/>
+        </w:rPr>
+        <w:t>语言模块</w:t>
+      </w:r>
+    </w:p>
+    <w:p>
+      <w:pPr>
+        <w:numPr>
+          <w:ilvl w:val="0"/>
+          <w:numId w:val="3"/>
+        </w:numPr>
+        <w:rPr>
+          <w:rFonts w:hint="default"/>
+          <w:lang w:val="en-US" w:eastAsia="zh-CN"/>
+        </w:rPr>
+      </w:pPr>
+      <w:r>
+        <w:rPr>
+          <w:rFonts w:hint="eastAsia"/>
+          <w:lang w:val="en-US" w:eastAsia="zh-CN"/>
+        </w:rPr>
+        <w:t>资源管理</w:t>
+      </w:r>
+    </w:p>
+    <w:p>
+      <w:pPr>
         <w:pStyle w:val="4"/>
         <w:numPr>
           <w:ilvl w:val="0"/>
@@ -383,10 +425,29 @@
     <w:p>
       <w:pPr>
         <w:numPr>
+          <w:ilvl w:val="0"/>
+          <w:numId w:val="4"/>
+        </w:numPr>
+        <w:rPr>
+          <w:rFonts w:hint="default"/>
+          <w:lang w:val="en-US" w:eastAsia="zh-CN"/>
+        </w:rPr>
+      </w:pPr>
+      <w:r>
+        <w:rPr>
+          <w:rFonts w:hint="eastAsia"/>
+          <w:lang w:val="en-US" w:eastAsia="zh-CN"/>
+        </w:rPr>
+        <w:t>语言模块</w:t>
+      </w:r>
+    </w:p>
+    <w:p>
+      <w:pPr>
+        <w:numPr>
           <w:numId w:val="0"/>
         </w:numPr>
         <w:rPr>
-          <w:rFonts w:hint="eastAsia"/>
+          <w:rFonts w:hint="default"/>
           <w:lang w:val="en-US" w:eastAsia="zh-CN"/>
         </w:rPr>
       </w:pPr>
@@ -409,10 +470,173 @@
           <w:rFonts w:hint="eastAsia"/>
           <w:lang w:val="en-US" w:eastAsia="zh-CN"/>
         </w:rPr>
-        <w:t>版本计划</w:t>
+        <w:t>项目计划</w:t>
+      </w:r>
+    </w:p>
+    <w:p>
+      <w:pPr>
+        <w:rPr>
+          <w:rFonts w:hint="eastAsia"/>
+          <w:lang w:val="en-US" w:eastAsia="zh"/>
+        </w:rPr>
+      </w:pPr>
+      <w:r>
+        <w:rPr>
+          <w:rFonts w:hint="eastAsia"/>
+          <w:lang w:val="en-US" w:eastAsia="zh-CN"/>
+        </w:rPr>
+        <w:t>v0.1：毕业设计部分</w:t>
+      </w:r>
+      <w:r>
+        <w:rPr>
+          <w:rFonts w:hint="eastAsia"/>
+          <w:lang w:val="en-US" w:eastAsia="zh"/>
+        </w:rPr>
+        <w:t>(</w:t>
+      </w:r>
+      <w:r>
+        <w:rPr>
+          <w:rFonts w:hint="eastAsia"/>
+          <w:lang w:val="en-US" w:eastAsia="zh-CN"/>
+        </w:rPr>
+        <w:t>已完成</w:t>
+      </w:r>
+      <w:r>
+        <w:rPr>
+          <w:rFonts w:hint="eastAsia"/>
+          <w:lang w:val="en-US" w:eastAsia="zh"/>
+        </w:rPr>
+        <w:t>)</w:t>
+      </w:r>
+    </w:p>
+    <w:p>
+      <w:pPr>
+        <w:rPr>
+          <w:rFonts w:hint="eastAsia"/>
+          <w:lang w:val="en-US" w:eastAsia="zh"/>
+        </w:rPr>
+      </w:pPr>
+      <w:r>
+        <w:rPr>
+          <w:rFonts w:hint="eastAsia"/>
+          <w:lang w:val="en-US" w:eastAsia="zh-CN"/>
+        </w:rPr>
+        <w:t>v0.2：重新整理，包括计划与项目目录</w:t>
+      </w:r>
+      <w:r>
+        <w:rPr>
+          <w:rFonts w:hint="eastAsia"/>
+          <w:lang w:val="en-US" w:eastAsia="zh"/>
+        </w:rPr>
+        <w:t>(</w:t>
+      </w:r>
+      <w:r>
+        <w:rPr>
+          <w:rFonts w:hint="eastAsia"/>
+          <w:lang w:val="en-US" w:eastAsia="zh-CN"/>
+        </w:rPr>
+        <w:t>已完成</w:t>
+      </w:r>
+      <w:r>
+        <w:rPr>
+          <w:rFonts w:hint="eastAsia"/>
+          <w:lang w:val="en-US" w:eastAsia="zh"/>
+        </w:rPr>
+        <w:t>)</w:t>
+      </w:r>
+    </w:p>
+    <w:p>
+      <w:pPr>
+        <w:rPr>
+          <w:rFonts w:hint="eastAsia"/>
+          <w:lang w:val="en-US" w:eastAsia="zh-CN"/>
+        </w:rPr>
+      </w:pPr>
+      <w:r>
+        <w:rPr>
+          <w:rFonts w:hint="eastAsia"/>
+          <w:lang w:val="en-US" w:eastAsia="zh-CN"/>
+        </w:rPr>
+        <w:t>v0.3：服务器部分</w:t>
+      </w:r>
+    </w:p>
+    <w:p>
+      <w:pPr>
+        <w:ind w:firstLine="420" w:firstLineChars="0"/>
+        <w:rPr>
+          <w:rFonts w:hint="default"/>
+          <w:lang w:val="en-US" w:eastAsia="zh-CN"/>
+        </w:rPr>
+      </w:pPr>
+      <w:r>
+        <w:rPr>
+          <w:rFonts w:hint="eastAsia"/>
+          <w:lang w:val="en-US" w:eastAsia="zh-CN"/>
+        </w:rPr>
+        <w:t>v0.3.1：日志模块，json解析器，ini解析器</w:t>
       </w:r>
       <w:bookmarkStart w:id="0" w:name="_GoBack"/>
       <w:bookmarkEnd w:id="0"/>
+    </w:p>
+    <w:p>
+      <w:pPr>
+        <w:rPr>
+          <w:rFonts w:hint="eastAsia"/>
+          <w:lang w:val="en-US" w:eastAsia="zh-CN"/>
+        </w:rPr>
+      </w:pPr>
+      <w:r>
+        <w:rPr>
+          <w:rFonts w:hint="eastAsia"/>
+          <w:lang w:val="en-US" w:eastAsia="zh-CN"/>
+        </w:rPr>
+        <w:t>v0.4：客户端部分</w:t>
+      </w:r>
+    </w:p>
+    <w:p>
+      <w:pPr>
+        <w:rPr>
+          <w:rFonts w:hint="eastAsia"/>
+          <w:lang w:val="en-US" w:eastAsia="zh-CN"/>
+        </w:rPr>
+      </w:pPr>
+      <w:r>
+        <w:rPr>
+          <w:rFonts w:hint="eastAsia"/>
+          <w:lang w:val="en-US" w:eastAsia="zh-CN"/>
+        </w:rPr>
+        <w:t>v0.5：测试</w:t>
+      </w:r>
+    </w:p>
+    <w:p>
+      <w:pPr>
+        <w:rPr>
+          <w:rFonts w:hint="eastAsia"/>
+          <w:lang w:val="en-US" w:eastAsia="zh-CN"/>
+        </w:rPr>
+      </w:pPr>
+      <w:r>
+        <w:rPr>
+          <w:rFonts w:hint="eastAsia"/>
+          <w:lang w:val="en-US" w:eastAsia="zh-CN"/>
+        </w:rPr>
+        <w:t>v0.6：内测</w:t>
+      </w:r>
+    </w:p>
+    <w:p>
+      <w:pPr>
+        <w:rPr>
+          <w:rFonts w:hint="default"/>
+          <w:lang w:val="en-US" w:eastAsia="zh-CN"/>
+        </w:rPr>
+      </w:pPr>
+      <w:r>
+        <w:rPr>
+          <w:rFonts w:hint="eastAsia"/>
+          <w:lang w:val="en-US" w:eastAsia="zh-CN"/>
+        </w:rPr>
+        <w:t>v1.0：第一个正式版本</w:t>
+      </w:r>
     </w:p>
     <w:sectPr>
       <w:pgSz w:w="11906" w:h="16838"/>

</xml_diff>